<commit_message>
Updated notebook and function in person tracking
</commit_message>
<xml_diff>
--- a/Image and Video Analytics Project 1.docx
+++ b/Image and Video Analytics Project 1.docx
@@ -5,12 +5,16 @@
     <w:p>
       <w:pPr>
         <w:pStyle w:val="Title"/>
-        <w:rPr>
-          <w:lang w:val="en-US"/>
-        </w:rPr>
-      </w:pPr>
-      <w:r>
-        <w:rPr>
+        <w:spacing w:line="360" w:lineRule="auto"/>
+        <w:jc w:val="center"/>
+        <w:rPr>
+          <w:rFonts w:ascii="Times New Roman" w:hAnsi="Times New Roman" w:cs="Times New Roman"/>
+          <w:lang w:val="en-US"/>
+        </w:rPr>
+      </w:pPr>
+      <w:r>
+        <w:rPr>
+          <w:rFonts w:ascii="Times New Roman" w:hAnsi="Times New Roman" w:cs="Times New Roman"/>
           <w:lang w:val="en-US"/>
         </w:rPr>
         <w:t>Image and Video Analytics Project 1</w:t>
@@ -18,12 +22,716 @@
     </w:p>
     <w:p>
       <w:pPr>
-        <w:rPr>
-          <w:lang w:val="en-US"/>
-        </w:rPr>
-      </w:pPr>
+        <w:pStyle w:val="ListParagraph"/>
+        <w:numPr>
+          <w:ilvl w:val="0"/>
+          <w:numId w:val="1"/>
+        </w:numPr>
+        <w:spacing w:line="276" w:lineRule="auto"/>
+        <w:jc w:val="center"/>
+        <w:rPr>
+          <w:rFonts w:ascii="Times New Roman" w:hAnsi="Times New Roman" w:cs="Times New Roman"/>
+          <w:sz w:val="36"/>
+          <w:szCs w:val="36"/>
+          <w:lang w:val="en-US"/>
+        </w:rPr>
+      </w:pPr>
+      <w:r>
+        <w:rPr>
+          <w:rFonts w:ascii="Times New Roman" w:hAnsi="Times New Roman" w:cs="Times New Roman"/>
+          <w:sz w:val="36"/>
+          <w:szCs w:val="36"/>
+          <w:lang w:val="en-US"/>
+        </w:rPr>
+        <w:t>Introduction</w:t>
+      </w:r>
+    </w:p>
+    <w:p>
+      <w:pPr>
+        <w:spacing w:line="276" w:lineRule="auto"/>
+        <w:jc w:val="both"/>
+        <w:rPr>
+          <w:rFonts w:ascii="Times New Roman" w:hAnsi="Times New Roman" w:cs="Times New Roman"/>
+          <w:lang w:val="en-US"/>
+        </w:rPr>
+      </w:pPr>
+      <w:r>
+        <w:rPr>
+          <w:rFonts w:ascii="Times New Roman" w:hAnsi="Times New Roman" w:cs="Times New Roman"/>
+          <w:lang w:val="en-US"/>
+        </w:rPr>
+        <w:t xml:space="preserve">The first project of this course is about object </w:t>
+      </w:r>
+      <w:r>
+        <w:rPr>
+          <w:rFonts w:ascii="Times New Roman" w:hAnsi="Times New Roman" w:cs="Times New Roman"/>
+          <w:lang w:val="en-US"/>
+        </w:rPr>
+        <w:t xml:space="preserve">detecting </w:t>
+      </w:r>
+      <w:r>
+        <w:rPr>
+          <w:rFonts w:ascii="Times New Roman" w:hAnsi="Times New Roman" w:cs="Times New Roman"/>
+          <w:lang w:val="en-US"/>
+        </w:rPr>
+        <w:t xml:space="preserve">on a certain topic of </w:t>
+      </w:r>
+      <w:r>
+        <w:rPr>
+          <w:rFonts w:ascii="Times New Roman" w:hAnsi="Times New Roman" w:cs="Times New Roman"/>
+          <w:lang w:val="en-US"/>
+        </w:rPr>
+        <w:t xml:space="preserve">interest </w:t>
+      </w:r>
+      <w:r>
+        <w:rPr>
+          <w:rFonts w:ascii="Times New Roman" w:hAnsi="Times New Roman" w:cs="Times New Roman"/>
+          <w:lang w:val="en-US"/>
+        </w:rPr>
+        <w:t xml:space="preserve">from </w:t>
+      </w:r>
+      <w:r>
+        <w:rPr>
+          <w:rFonts w:ascii="Times New Roman" w:hAnsi="Times New Roman" w:cs="Times New Roman"/>
+          <w:lang w:val="en-US"/>
+        </w:rPr>
+        <w:t xml:space="preserve">images. </w:t>
+      </w:r>
+      <w:r>
+        <w:rPr>
+          <w:rFonts w:ascii="Times New Roman" w:hAnsi="Times New Roman" w:cs="Times New Roman"/>
+          <w:lang w:val="en-US"/>
+        </w:rPr>
+        <w:t>It is possible to do so without machine learning methods</w:t>
+      </w:r>
+      <w:r>
+        <w:rPr>
+          <w:rFonts w:ascii="Times New Roman" w:hAnsi="Times New Roman" w:cs="Times New Roman"/>
+          <w:lang w:val="en-US"/>
+        </w:rPr>
+        <w:t xml:space="preserve"> and t</w:t>
+      </w:r>
+      <w:r>
+        <w:rPr>
+          <w:rFonts w:ascii="Times New Roman" w:hAnsi="Times New Roman" w:cs="Times New Roman"/>
+          <w:lang w:val="en-US"/>
+        </w:rPr>
+        <w:t xml:space="preserve">he purpose of this project is to answer the question of “Can we apply </w:t>
+      </w:r>
+      <w:r>
+        <w:rPr>
+          <w:rFonts w:ascii="Times New Roman" w:hAnsi="Times New Roman" w:cs="Times New Roman"/>
+          <w:lang w:val="en-US"/>
+        </w:rPr>
+        <w:t xml:space="preserve">the </w:t>
+      </w:r>
+      <w:r>
+        <w:rPr>
+          <w:rFonts w:ascii="Times New Roman" w:hAnsi="Times New Roman" w:cs="Times New Roman"/>
+          <w:lang w:val="en-US"/>
+        </w:rPr>
+        <w:t xml:space="preserve">existing image analytics methods to provide an estimation </w:t>
+      </w:r>
+      <w:r>
+        <w:rPr>
+          <w:rFonts w:ascii="Times New Roman" w:hAnsi="Times New Roman" w:cs="Times New Roman"/>
+          <w:lang w:val="en-US"/>
+        </w:rPr>
+        <w:t xml:space="preserve">on </w:t>
+      </w:r>
+      <w:r>
+        <w:rPr>
+          <w:rFonts w:ascii="Times New Roman" w:hAnsi="Times New Roman" w:cs="Times New Roman"/>
+          <w:lang w:val="en-US"/>
+        </w:rPr>
+        <w:t xml:space="preserve">the amount of </w:t>
+      </w:r>
+      <w:r>
+        <w:rPr>
+          <w:rFonts w:ascii="Times New Roman" w:hAnsi="Times New Roman" w:cs="Times New Roman"/>
+          <w:lang w:val="en-US"/>
+        </w:rPr>
+        <w:t xml:space="preserve">person </w:t>
+      </w:r>
+      <w:r>
+        <w:rPr>
+          <w:rFonts w:ascii="Times New Roman" w:hAnsi="Times New Roman" w:cs="Times New Roman"/>
+          <w:lang w:val="en-US"/>
+        </w:rPr>
+        <w:t xml:space="preserve">that are </w:t>
+      </w:r>
+      <w:r>
+        <w:rPr>
+          <w:rFonts w:ascii="Times New Roman" w:hAnsi="Times New Roman" w:cs="Times New Roman"/>
+          <w:lang w:val="en-US"/>
+        </w:rPr>
+        <w:t>present in a</w:t>
+      </w:r>
+      <w:r>
+        <w:rPr>
+          <w:rFonts w:ascii="Times New Roman" w:hAnsi="Times New Roman" w:cs="Times New Roman"/>
+          <w:lang w:val="en-US"/>
+        </w:rPr>
+        <w:t xml:space="preserve"> certain</w:t>
+      </w:r>
+      <w:r>
+        <w:rPr>
+          <w:rFonts w:ascii="Times New Roman" w:hAnsi="Times New Roman" w:cs="Times New Roman"/>
+          <w:lang w:val="en-US"/>
+        </w:rPr>
+        <w:t xml:space="preserve"> image?”. This </w:t>
+      </w:r>
+      <w:r>
+        <w:rPr>
+          <w:rFonts w:ascii="Times New Roman" w:hAnsi="Times New Roman" w:cs="Times New Roman"/>
+          <w:lang w:val="en-US"/>
+        </w:rPr>
+        <w:t xml:space="preserve">report will serve as a documentation of </w:t>
+      </w:r>
+      <w:r>
+        <w:rPr>
+          <w:rFonts w:ascii="Times New Roman" w:hAnsi="Times New Roman" w:cs="Times New Roman"/>
+          <w:lang w:val="en-US"/>
+        </w:rPr>
+        <w:t xml:space="preserve">this </w:t>
+      </w:r>
+      <w:r>
+        <w:rPr>
+          <w:rFonts w:ascii="Times New Roman" w:hAnsi="Times New Roman" w:cs="Times New Roman"/>
+          <w:lang w:val="en-US"/>
+        </w:rPr>
+        <w:t xml:space="preserve">project which consist of introduction, data description and analytics, </w:t>
+      </w:r>
+      <w:r>
+        <w:rPr>
+          <w:rFonts w:ascii="Times New Roman" w:hAnsi="Times New Roman" w:cs="Times New Roman"/>
+          <w:lang w:val="en-US"/>
+        </w:rPr>
+        <w:t>implementation</w:t>
+      </w:r>
+      <w:r>
+        <w:rPr>
+          <w:rFonts w:ascii="Times New Roman" w:hAnsi="Times New Roman" w:cs="Times New Roman"/>
+          <w:lang w:val="en-US"/>
+        </w:rPr>
+        <w:t>, and conclusion.</w:t>
+      </w:r>
+      <w:r>
+        <w:rPr>
+          <w:rFonts w:ascii="Times New Roman" w:hAnsi="Times New Roman" w:cs="Times New Roman"/>
+          <w:lang w:val="en-US"/>
+        </w:rPr>
+        <w:t xml:space="preserve"> </w:t>
+      </w:r>
+    </w:p>
+    <w:p>
+      <w:pPr>
+        <w:spacing w:line="276" w:lineRule="auto"/>
+        <w:jc w:val="both"/>
+        <w:rPr>
+          <w:rFonts w:ascii="Times New Roman" w:hAnsi="Times New Roman" w:cs="Times New Roman"/>
+          <w:lang w:val="en-US"/>
+        </w:rPr>
+      </w:pPr>
+    </w:p>
+    <w:p>
+      <w:pPr>
+        <w:pStyle w:val="ListParagraph"/>
+        <w:numPr>
+          <w:ilvl w:val="0"/>
+          <w:numId w:val="1"/>
+        </w:numPr>
+        <w:spacing w:line="276" w:lineRule="auto"/>
+        <w:jc w:val="center"/>
+        <w:rPr>
+          <w:rFonts w:ascii="Times New Roman" w:hAnsi="Times New Roman" w:cs="Times New Roman"/>
+          <w:sz w:val="36"/>
+          <w:szCs w:val="36"/>
+          <w:lang w:val="en-US"/>
+        </w:rPr>
+      </w:pPr>
+      <w:r>
+        <w:rPr>
+          <w:rFonts w:ascii="Times New Roman" w:hAnsi="Times New Roman" w:cs="Times New Roman"/>
+          <w:sz w:val="36"/>
+          <w:szCs w:val="36"/>
+          <w:lang w:val="en-US"/>
+        </w:rPr>
+        <w:t>Data Description</w:t>
+      </w:r>
+      <w:r>
+        <w:rPr>
+          <w:rFonts w:ascii="Times New Roman" w:hAnsi="Times New Roman" w:cs="Times New Roman"/>
+          <w:sz w:val="36"/>
+          <w:szCs w:val="36"/>
+          <w:lang w:val="en-US"/>
+        </w:rPr>
+        <w:t xml:space="preserve"> and </w:t>
+      </w:r>
+      <w:r>
+        <w:rPr>
+          <w:rFonts w:ascii="Times New Roman" w:hAnsi="Times New Roman" w:cs="Times New Roman"/>
+          <w:sz w:val="36"/>
+          <w:szCs w:val="36"/>
+          <w:lang w:val="en-US"/>
+        </w:rPr>
+        <w:t>A</w:t>
+      </w:r>
+      <w:r>
+        <w:rPr>
+          <w:rFonts w:ascii="Times New Roman" w:hAnsi="Times New Roman" w:cs="Times New Roman"/>
+          <w:sz w:val="36"/>
+          <w:szCs w:val="36"/>
+          <w:lang w:val="en-US"/>
+        </w:rPr>
+        <w:t>nalytics</w:t>
+      </w:r>
+    </w:p>
+    <w:p>
+      <w:pPr>
+        <w:spacing w:line="276" w:lineRule="auto"/>
+        <w:jc w:val="both"/>
+        <w:rPr>
+          <w:rFonts w:ascii="Times New Roman" w:hAnsi="Times New Roman" w:cs="Times New Roman"/>
+          <w:lang w:val="en-US"/>
+        </w:rPr>
+      </w:pPr>
+      <w:r>
+        <w:rPr>
+          <w:rFonts w:ascii="Times New Roman" w:hAnsi="Times New Roman" w:cs="Times New Roman"/>
+          <w:lang w:val="en-US"/>
+        </w:rPr>
+        <w:t>The dataset being used for this project consist of 10 images</w:t>
+      </w:r>
+      <w:r>
+        <w:rPr>
+          <w:rFonts w:ascii="Times New Roman" w:hAnsi="Times New Roman" w:cs="Times New Roman"/>
+          <w:lang w:val="en-US"/>
+        </w:rPr>
+        <w:t xml:space="preserve"> </w:t>
+      </w:r>
+      <w:r>
+        <w:rPr>
+          <w:rFonts w:ascii="Times New Roman" w:hAnsi="Times New Roman" w:cs="Times New Roman"/>
+          <w:lang w:val="en-US"/>
+        </w:rPr>
+        <w:t xml:space="preserve">of </w:t>
+      </w:r>
+      <w:r>
+        <w:rPr>
+          <w:rFonts w:ascii="Times New Roman" w:hAnsi="Times New Roman" w:cs="Times New Roman"/>
+          <w:lang w:val="en-US"/>
+        </w:rPr>
+        <w:t>the</w:t>
+      </w:r>
+      <w:r>
+        <w:rPr>
+          <w:rFonts w:ascii="Times New Roman" w:hAnsi="Times New Roman" w:cs="Times New Roman"/>
+          <w:lang w:val="en-US"/>
+        </w:rPr>
+        <w:t xml:space="preserve"> Cala Vadella </w:t>
+      </w:r>
+      <w:r>
+        <w:rPr>
+          <w:rFonts w:ascii="Times New Roman" w:hAnsi="Times New Roman" w:cs="Times New Roman"/>
+          <w:lang w:val="en-US"/>
+        </w:rPr>
+        <w:t>beach</w:t>
+      </w:r>
+      <w:r>
+        <w:rPr>
+          <w:rFonts w:ascii="Times New Roman" w:hAnsi="Times New Roman" w:cs="Times New Roman"/>
+          <w:lang w:val="en-US"/>
+        </w:rPr>
+        <w:t xml:space="preserve"> </w:t>
+      </w:r>
+      <w:r>
+        <w:rPr>
+          <w:rFonts w:ascii="Times New Roman" w:hAnsi="Times New Roman" w:cs="Times New Roman"/>
+          <w:lang w:val="en-US"/>
+        </w:rPr>
+        <w:t xml:space="preserve">in Ibiza </w:t>
+      </w:r>
+      <w:r>
+        <w:rPr>
+          <w:rFonts w:ascii="Times New Roman" w:hAnsi="Times New Roman" w:cs="Times New Roman"/>
+          <w:lang w:val="en-US"/>
+        </w:rPr>
+        <w:t xml:space="preserve">taken from a </w:t>
+      </w:r>
+      <w:r>
+        <w:rPr>
+          <w:rFonts w:ascii="Times New Roman" w:hAnsi="Times New Roman" w:cs="Times New Roman"/>
+          <w:lang w:val="en-US"/>
+        </w:rPr>
+        <w:t xml:space="preserve">live </w:t>
+      </w:r>
+      <w:r>
+        <w:rPr>
+          <w:rFonts w:ascii="Times New Roman" w:hAnsi="Times New Roman" w:cs="Times New Roman"/>
+          <w:lang w:val="en-US"/>
+        </w:rPr>
+        <w:t xml:space="preserve">web </w:t>
+      </w:r>
+      <w:r>
+        <w:rPr>
+          <w:rFonts w:ascii="Times New Roman" w:hAnsi="Times New Roman" w:cs="Times New Roman"/>
+          <w:lang w:val="en-US"/>
+        </w:rPr>
+        <w:t>cam</w:t>
+      </w:r>
+      <w:r>
+        <w:rPr>
+          <w:rFonts w:ascii="Times New Roman" w:hAnsi="Times New Roman" w:cs="Times New Roman"/>
+          <w:lang w:val="en-US"/>
+        </w:rPr>
+        <w:t xml:space="preserve">era </w:t>
+      </w:r>
+      <w:r>
+        <w:rPr>
+          <w:rFonts w:ascii="Times New Roman" w:hAnsi="Times New Roman" w:cs="Times New Roman"/>
+          <w:lang w:val="en-US"/>
+        </w:rPr>
+        <w:t>on the 9</w:t>
+      </w:r>
+      <w:r>
+        <w:rPr>
+          <w:rFonts w:ascii="Times New Roman" w:hAnsi="Times New Roman" w:cs="Times New Roman"/>
+          <w:vertAlign w:val="superscript"/>
+          <w:lang w:val="en-US"/>
+        </w:rPr>
+        <w:t>th</w:t>
+      </w:r>
+      <w:r>
+        <w:rPr>
+          <w:rFonts w:ascii="Times New Roman" w:hAnsi="Times New Roman" w:cs="Times New Roman"/>
+          <w:lang w:val="en-US"/>
+        </w:rPr>
+        <w:t xml:space="preserve"> of August</w:t>
+      </w:r>
+      <w:r>
+        <w:rPr>
+          <w:rFonts w:ascii="Times New Roman" w:hAnsi="Times New Roman" w:cs="Times New Roman"/>
+          <w:lang w:val="en-US"/>
+        </w:rPr>
+        <w:t xml:space="preserve"> throughout the day</w:t>
+      </w:r>
+      <w:r>
+        <w:rPr>
+          <w:rFonts w:ascii="Times New Roman" w:hAnsi="Times New Roman" w:cs="Times New Roman"/>
+          <w:lang w:val="en-US"/>
+        </w:rPr>
+        <w:t>.</w:t>
+      </w:r>
+      <w:r>
+        <w:rPr>
+          <w:rFonts w:ascii="Times New Roman" w:hAnsi="Times New Roman" w:cs="Times New Roman"/>
+          <w:lang w:val="en-US"/>
+        </w:rPr>
+        <w:t xml:space="preserve"> The first image </w:t>
+      </w:r>
+      <w:r>
+        <w:rPr>
+          <w:rFonts w:ascii="Times New Roman" w:hAnsi="Times New Roman" w:cs="Times New Roman"/>
+          <w:lang w:val="en-US"/>
+        </w:rPr>
+        <w:t>consists</w:t>
+      </w:r>
+      <w:r>
+        <w:rPr>
+          <w:rFonts w:ascii="Times New Roman" w:hAnsi="Times New Roman" w:cs="Times New Roman"/>
+          <w:lang w:val="en-US"/>
+        </w:rPr>
+        <w:t xml:space="preserve"> of an empty beach</w:t>
+      </w:r>
+      <w:r>
+        <w:rPr>
+          <w:rFonts w:ascii="Times New Roman" w:hAnsi="Times New Roman" w:cs="Times New Roman"/>
+          <w:lang w:val="en-US"/>
+        </w:rPr>
+        <w:t xml:space="preserve"> at 7 AM while the rest of the image is taken </w:t>
+      </w:r>
+      <w:r>
+        <w:rPr>
+          <w:rFonts w:ascii="Times New Roman" w:hAnsi="Times New Roman" w:cs="Times New Roman"/>
+          <w:lang w:val="en-US"/>
+        </w:rPr>
+        <w:t xml:space="preserve">on the same day </w:t>
+      </w:r>
+      <w:r>
+        <w:rPr>
+          <w:rFonts w:ascii="Times New Roman" w:hAnsi="Times New Roman" w:cs="Times New Roman"/>
+          <w:lang w:val="en-US"/>
+        </w:rPr>
+        <w:t xml:space="preserve">with the </w:t>
+      </w:r>
+      <w:r>
+        <w:rPr>
+          <w:rFonts w:ascii="Times New Roman" w:hAnsi="Times New Roman" w:cs="Times New Roman"/>
+          <w:lang w:val="en-US"/>
+        </w:rPr>
+        <w:t xml:space="preserve">time being 9 AM, 10 AM, 11 AM, 12 PM, 1 PM, 2 PM, 3 PM, 5 PM, and 6 PM. The Images taken from 9 AM until 6 PM contain at least one person in the image. Each of the image containing people is annotated based on the position of the head and </w:t>
+      </w:r>
+      <w:r>
+        <w:rPr>
+          <w:rFonts w:ascii="Times New Roman" w:hAnsi="Times New Roman" w:cs="Times New Roman"/>
+          <w:lang w:val="en-US"/>
+        </w:rPr>
+        <w:t xml:space="preserve">this data </w:t>
+      </w:r>
+      <w:r>
+        <w:rPr>
+          <w:rFonts w:ascii="Times New Roman" w:hAnsi="Times New Roman" w:cs="Times New Roman"/>
+          <w:lang w:val="en-US"/>
+        </w:rPr>
+        <w:t xml:space="preserve">saved into a csv file </w:t>
+      </w:r>
+      <w:r>
+        <w:rPr>
+          <w:rFonts w:ascii="Times New Roman" w:hAnsi="Times New Roman" w:cs="Times New Roman"/>
+          <w:lang w:val="en-US"/>
+        </w:rPr>
+        <w:t>consisting of</w:t>
+      </w:r>
+      <w:r>
+        <w:rPr>
+          <w:rFonts w:ascii="Times New Roman" w:hAnsi="Times New Roman" w:cs="Times New Roman"/>
+          <w:lang w:val="en-US"/>
+        </w:rPr>
+        <w:t xml:space="preserve"> the coordinate of each person’s head position </w:t>
+      </w:r>
+      <w:r>
+        <w:rPr>
+          <w:rFonts w:ascii="Times New Roman" w:hAnsi="Times New Roman" w:cs="Times New Roman"/>
+          <w:lang w:val="en-US"/>
+        </w:rPr>
+        <w:t>including</w:t>
+      </w:r>
+      <w:r>
+        <w:rPr>
+          <w:rFonts w:ascii="Times New Roman" w:hAnsi="Times New Roman" w:cs="Times New Roman"/>
+          <w:lang w:val="en-US"/>
+        </w:rPr>
+        <w:t xml:space="preserve"> the </w:t>
+      </w:r>
+      <w:r>
+        <w:rPr>
+          <w:rFonts w:ascii="Times New Roman" w:hAnsi="Times New Roman" w:cs="Times New Roman"/>
+          <w:lang w:val="en-US"/>
+        </w:rPr>
+        <w:t xml:space="preserve">image </w:t>
+      </w:r>
+      <w:r>
+        <w:rPr>
+          <w:rFonts w:ascii="Times New Roman" w:hAnsi="Times New Roman" w:cs="Times New Roman"/>
+          <w:lang w:val="en-US"/>
+        </w:rPr>
+        <w:t>file name.</w:t>
+      </w:r>
+      <w:r>
+        <w:rPr>
+          <w:rFonts w:ascii="Times New Roman" w:hAnsi="Times New Roman" w:cs="Times New Roman"/>
+          <w:lang w:val="en-US"/>
+        </w:rPr>
+        <w:t xml:space="preserve"> </w:t>
+      </w:r>
+    </w:p>
+    <w:p>
+      <w:pPr>
+        <w:spacing w:line="276" w:lineRule="auto"/>
+        <w:jc w:val="both"/>
+        <w:rPr>
+          <w:rFonts w:ascii="Times New Roman" w:hAnsi="Times New Roman" w:cs="Times New Roman"/>
+          <w:lang w:val="en-US"/>
+        </w:rPr>
+      </w:pPr>
+    </w:p>
+    <w:p>
+      <w:pPr>
+        <w:pStyle w:val="ListParagraph"/>
+        <w:numPr>
+          <w:ilvl w:val="0"/>
+          <w:numId w:val="1"/>
+        </w:numPr>
+        <w:spacing w:line="276" w:lineRule="auto"/>
+        <w:jc w:val="center"/>
+        <w:rPr>
+          <w:rFonts w:ascii="Times New Roman" w:hAnsi="Times New Roman" w:cs="Times New Roman"/>
+          <w:sz w:val="36"/>
+          <w:szCs w:val="36"/>
+          <w:lang w:val="en-US"/>
+        </w:rPr>
+      </w:pPr>
+      <w:r>
+        <w:rPr>
+          <w:rFonts w:ascii="Times New Roman" w:hAnsi="Times New Roman" w:cs="Times New Roman"/>
+          <w:sz w:val="36"/>
+          <w:szCs w:val="36"/>
+          <w:lang w:val="en-US"/>
+        </w:rPr>
+        <w:t>Implementation</w:t>
+      </w:r>
+    </w:p>
+    <w:p>
+      <w:pPr>
+        <w:spacing w:line="276" w:lineRule="auto"/>
+        <w:jc w:val="both"/>
+        <w:rPr>
+          <w:rFonts w:ascii="Times New Roman" w:hAnsi="Times New Roman" w:cs="Times New Roman"/>
+          <w:lang w:val="en-US"/>
+        </w:rPr>
+      </w:pPr>
+      <w:r>
+        <w:rPr>
+          <w:rFonts w:ascii="Times New Roman" w:hAnsi="Times New Roman" w:cs="Times New Roman"/>
+          <w:lang w:val="en-US"/>
+        </w:rPr>
+        <w:t xml:space="preserve">The implementation part is divided into three parts these are removing </w:t>
+      </w:r>
+      <w:r>
+        <w:rPr>
+          <w:rFonts w:ascii="Times New Roman" w:hAnsi="Times New Roman" w:cs="Times New Roman"/>
+          <w:lang w:val="en-US"/>
+        </w:rPr>
+        <w:t xml:space="preserve">the </w:t>
+      </w:r>
+      <w:r>
+        <w:rPr>
+          <w:rFonts w:ascii="Times New Roman" w:hAnsi="Times New Roman" w:cs="Times New Roman"/>
+          <w:lang w:val="en-US"/>
+        </w:rPr>
+        <w:t>background,</w:t>
+      </w:r>
+      <w:r>
+        <w:rPr>
+          <w:rFonts w:ascii="Times New Roman" w:hAnsi="Times New Roman" w:cs="Times New Roman"/>
+          <w:lang w:val="en-US"/>
+        </w:rPr>
+        <w:t xml:space="preserve"> binarizing the image, and contour detection.</w:t>
+      </w:r>
+      <w:r>
+        <w:rPr>
+          <w:rFonts w:ascii="Times New Roman" w:hAnsi="Times New Roman" w:cs="Times New Roman"/>
+          <w:lang w:val="en-US"/>
+        </w:rPr>
+        <w:t xml:space="preserve"> </w:t>
+      </w:r>
+    </w:p>
+    <w:p>
+      <w:pPr>
+        <w:spacing w:line="276" w:lineRule="auto"/>
+        <w:jc w:val="both"/>
+        <w:rPr>
+          <w:rFonts w:ascii="Times New Roman" w:hAnsi="Times New Roman" w:cs="Times New Roman"/>
+          <w:lang w:val="en-US"/>
+        </w:rPr>
+      </w:pPr>
+      <w:r>
+        <w:rPr>
+          <w:rFonts w:ascii="Times New Roman" w:hAnsi="Times New Roman" w:cs="Times New Roman"/>
+          <w:lang w:val="en-US"/>
+        </w:rPr>
+        <w:t xml:space="preserve">For the first part on removing the background, </w:t>
+      </w:r>
+      <w:r>
+        <w:rPr>
+          <w:rFonts w:ascii="Times New Roman" w:hAnsi="Times New Roman" w:cs="Times New Roman"/>
+          <w:lang w:val="en-US"/>
+        </w:rPr>
+        <w:t>since most of the crowd resides only on the lower half of the image, r</w:t>
+      </w:r>
+      <w:r>
+        <w:rPr>
+          <w:rFonts w:ascii="Times New Roman" w:hAnsi="Times New Roman" w:cs="Times New Roman"/>
+          <w:lang w:val="en-US"/>
+        </w:rPr>
+        <w:t xml:space="preserve">egion </w:t>
+      </w:r>
+      <w:r>
+        <w:rPr>
+          <w:rFonts w:ascii="Times New Roman" w:hAnsi="Times New Roman" w:cs="Times New Roman"/>
+          <w:lang w:val="en-US"/>
+        </w:rPr>
+        <w:t>of interest can be defined.</w:t>
+      </w:r>
+      <w:r>
+        <w:rPr>
+          <w:rFonts w:ascii="Times New Roman" w:hAnsi="Times New Roman" w:cs="Times New Roman"/>
+          <w:lang w:val="en-US"/>
+        </w:rPr>
+        <w:t xml:space="preserve"> </w:t>
+      </w:r>
+      <w:r>
+        <w:rPr>
+          <w:rFonts w:ascii="Times New Roman" w:hAnsi="Times New Roman" w:cs="Times New Roman"/>
+          <w:lang w:val="en-US"/>
+        </w:rPr>
+        <w:t xml:space="preserve">The empty beach image can be used for background removal, for </w:t>
+      </w:r>
+    </w:p>
+    <w:p>
+      <w:pPr>
+        <w:spacing w:line="276" w:lineRule="auto"/>
+        <w:jc w:val="both"/>
+        <w:rPr>
+          <w:rFonts w:ascii="Times New Roman" w:hAnsi="Times New Roman" w:cs="Times New Roman"/>
+          <w:lang w:val="en-US"/>
+        </w:rPr>
+      </w:pPr>
+      <w:r>
+        <w:rPr>
+          <w:rFonts w:ascii="Times New Roman" w:hAnsi="Times New Roman" w:cs="Times New Roman"/>
+          <w:lang w:val="en-US"/>
+        </w:rPr>
+        <w:t xml:space="preserve"> </w:t>
+      </w:r>
+    </w:p>
+    <w:p>
+      <w:pPr>
+        <w:pStyle w:val="ListParagraph"/>
+        <w:numPr>
+          <w:ilvl w:val="0"/>
+          <w:numId w:val="1"/>
+        </w:numPr>
+        <w:spacing w:line="276" w:lineRule="auto"/>
+        <w:jc w:val="center"/>
+        <w:rPr>
+          <w:rFonts w:ascii="Times New Roman" w:hAnsi="Times New Roman" w:cs="Times New Roman"/>
+          <w:sz w:val="36"/>
+          <w:szCs w:val="36"/>
+          <w:lang w:val="en-US"/>
+        </w:rPr>
+      </w:pPr>
+      <w:r>
+        <w:rPr>
+          <w:rFonts w:ascii="Times New Roman" w:hAnsi="Times New Roman" w:cs="Times New Roman"/>
+          <w:sz w:val="36"/>
+          <w:szCs w:val="36"/>
+          <w:lang w:val="en-US"/>
+        </w:rPr>
+        <w:t>Conclusion</w:t>
+      </w:r>
+    </w:p>
+    <w:p>
+      <w:pPr>
+        <w:spacing w:line="276" w:lineRule="auto"/>
+        <w:jc w:val="both"/>
+        <w:rPr>
+          <w:rFonts w:ascii="Times New Roman" w:hAnsi="Times New Roman" w:cs="Times New Roman"/>
+          <w:lang w:val="en-US"/>
+        </w:rPr>
+      </w:pPr>
+      <w:r>
+        <w:rPr>
+          <w:rFonts w:ascii="Times New Roman" w:hAnsi="Times New Roman" w:cs="Times New Roman"/>
+          <w:lang w:val="en-US"/>
+        </w:rPr>
+        <w:t>Lorem ipsum</w:t>
+      </w:r>
     </w:p>
     <w:sectPr>
+      <w:headerReference w:type="even" r:id="rId8"/>
+      <w:headerReference w:type="default" r:id="rId9"/>
       <w:pgSz w:w="11906" w:h="16838"/>
       <w:pgMar w:top="1440" w:right="1440" w:bottom="1440" w:left="1440" w:header="708" w:footer="708" w:gutter="0"/>
       <w:cols w:space="708"/>
@@ -31,6 +739,280 @@
     </w:sectPr>
   </w:body>
 </w:document>
+</file>
+
+<file path=word/endnotes.xml><?xml version="1.0" encoding="utf-8"?>
+<w:endnotes xmlns:wpc="http://schemas.microsoft.com/office/word/2010/wordprocessingCanvas" xmlns:cx="http://schemas.microsoft.com/office/drawing/2014/chartex" xmlns:cx1="http://schemas.microsoft.com/office/drawing/2015/9/8/chartex" xmlns:cx2="http://schemas.microsoft.com/office/drawing/2015/10/21/chartex" xmlns:cx3="http://schemas.microsoft.com/office/drawing/2016/5/9/chartex" xmlns:cx4="http://schemas.microsoft.com/office/drawing/2016/5/10/chartex" xmlns:cx5="http://schemas.microsoft.com/office/drawing/2016/5/11/chartex" xmlns:cx6="http://schemas.microsoft.com/office/drawing/2016/5/12/chartex" xmlns:cx7="http://schemas.microsoft.com/office/drawing/2016/5/13/chartex" xmlns:cx8="http://schemas.microsoft.com/office/drawing/2016/5/14/chartex" xmlns:mc="http://schemas.openxmlformats.org/markup-compatibility/2006" xmlns:aink="http://schemas.microsoft.com/office/drawing/2016/ink" xmlns:am3d="http://schemas.microsoft.com/office/drawing/2017/model3d" xmlns:o="urn:schemas-microsoft-com:office:office" xmlns:oel="http://schemas.microsoft.com/office/2019/extlst" xmlns:r="http://schemas.openxmlformats.org/officeDocument/2006/relationships" xmlns:m="http://schemas.openxmlformats.org/officeDocument/2006/math" xmlns:v="urn:schemas-microsoft-com:vml" xmlns:wp14="http://schemas.microsoft.com/office/word/2010/wordprocessingDrawing" xmlns:wp="http://schemas.openxmlformats.org/drawingml/2006/wordprocessingDrawing" xmlns:w10="urn:schemas-microsoft-com:office:word" xmlns:w="http://schemas.openxmlformats.org/wordprocessingml/2006/main" xmlns:w14="http://schemas.microsoft.com/office/word/2010/wordml" xmlns:w15="http://schemas.microsoft.com/office/word/2012/wordml" xmlns:w16cex="http://schemas.microsoft.com/office/word/2018/wordml/cex" xmlns:w16cid="http://schemas.microsoft.com/office/word/2016/wordml/cid" xmlns:w16="http://schemas.microsoft.com/office/word/2018/wordml" xmlns:w16sdtdh="http://schemas.microsoft.com/office/word/2020/wordml/sdtdatahash" xmlns:w16se="http://schemas.microsoft.com/office/word/2015/wordml/symex" xmlns:wpg="http://schemas.microsoft.com/office/word/2010/wordprocessingGroup" xmlns:wpi="http://schemas.microsoft.com/office/word/2010/wordprocessingInk" xmlns:wne="http://schemas.microsoft.com/office/word/2006/wordml" xmlns:wps="http://schemas.microsoft.com/office/word/2010/wordprocessingShape" mc:Ignorable="w14 w15 w16se w16cid w16 w16cex w16sdtdh wp14">
+  <w:endnote w:type="separator" w:id="-1">
+    <w:p>
+      <w:r>
+        <w:separator/>
+      </w:r>
+    </w:p>
+  </w:endnote>
+  <w:endnote w:type="continuationSeparator" w:id="0">
+    <w:p>
+      <w:r>
+        <w:continuationSeparator/>
+      </w:r>
+    </w:p>
+  </w:endnote>
+</w:endnotes>
+</file>
+
+<file path=word/footnotes.xml><?xml version="1.0" encoding="utf-8"?>
+<w:footnotes xmlns:wpc="http://schemas.microsoft.com/office/word/2010/wordprocessingCanvas" xmlns:cx="http://schemas.microsoft.com/office/drawing/2014/chartex" xmlns:cx1="http://schemas.microsoft.com/office/drawing/2015/9/8/chartex" xmlns:cx2="http://schemas.microsoft.com/office/drawing/2015/10/21/chartex" xmlns:cx3="http://schemas.microsoft.com/office/drawing/2016/5/9/chartex" xmlns:cx4="http://schemas.microsoft.com/office/drawing/2016/5/10/chartex" xmlns:cx5="http://schemas.microsoft.com/office/drawing/2016/5/11/chartex" xmlns:cx6="http://schemas.microsoft.com/office/drawing/2016/5/12/chartex" xmlns:cx7="http://schemas.microsoft.com/office/drawing/2016/5/13/chartex" xmlns:cx8="http://schemas.microsoft.com/office/drawing/2016/5/14/chartex" xmlns:mc="http://schemas.openxmlformats.org/markup-compatibility/2006" xmlns:aink="http://schemas.microsoft.com/office/drawing/2016/ink" xmlns:am3d="http://schemas.microsoft.com/office/drawing/2017/model3d" xmlns:o="urn:schemas-microsoft-com:office:office" xmlns:oel="http://schemas.microsoft.com/office/2019/extlst" xmlns:r="http://schemas.openxmlformats.org/officeDocument/2006/relationships" xmlns:m="http://schemas.openxmlformats.org/officeDocument/2006/math" xmlns:v="urn:schemas-microsoft-com:vml" xmlns:wp14="http://schemas.microsoft.com/office/word/2010/wordprocessingDrawing" xmlns:wp="http://schemas.openxmlformats.org/drawingml/2006/wordprocessingDrawing" xmlns:w10="urn:schemas-microsoft-com:office:word" xmlns:w="http://schemas.openxmlformats.org/wordprocessingml/2006/main" xmlns:w14="http://schemas.microsoft.com/office/word/2010/wordml" xmlns:w15="http://schemas.microsoft.com/office/word/2012/wordml" xmlns:w16cex="http://schemas.microsoft.com/office/word/2018/wordml/cex" xmlns:w16cid="http://schemas.microsoft.com/office/word/2016/wordml/cid" xmlns:w16="http://schemas.microsoft.com/office/word/2018/wordml" xmlns:w16sdtdh="http://schemas.microsoft.com/office/word/2020/wordml/sdtdatahash" xmlns:w16se="http://schemas.microsoft.com/office/word/2015/wordml/symex" xmlns:wpg="http://schemas.microsoft.com/office/word/2010/wordprocessingGroup" xmlns:wpi="http://schemas.microsoft.com/office/word/2010/wordprocessingInk" xmlns:wne="http://schemas.microsoft.com/office/word/2006/wordml" xmlns:wps="http://schemas.microsoft.com/office/word/2010/wordprocessingShape" mc:Ignorable="w14 w15 w16se w16cid w16 w16cex w16sdtdh wp14">
+  <w:footnote w:type="separator" w:id="-1">
+    <w:p>
+      <w:r>
+        <w:separator/>
+      </w:r>
+    </w:p>
+  </w:footnote>
+  <w:footnote w:type="continuationSeparator" w:id="0">
+    <w:p>
+      <w:r>
+        <w:continuationSeparator/>
+      </w:r>
+    </w:p>
+  </w:footnote>
+</w:footnotes>
+</file>
+
+<file path=word/header1.xml><?xml version="1.0" encoding="utf-8"?>
+<w:hdr xmlns:wpc="http://schemas.microsoft.com/office/word/2010/wordprocessingCanvas" xmlns:cx="http://schemas.microsoft.com/office/drawing/2014/chartex" xmlns:cx1="http://schemas.microsoft.com/office/drawing/2015/9/8/chartex" xmlns:cx2="http://schemas.microsoft.com/office/drawing/2015/10/21/chartex" xmlns:cx3="http://schemas.microsoft.com/office/drawing/2016/5/9/chartex" xmlns:cx4="http://schemas.microsoft.com/office/drawing/2016/5/10/chartex" xmlns:cx5="http://schemas.microsoft.com/office/drawing/2016/5/11/chartex" xmlns:cx6="http://schemas.microsoft.com/office/drawing/2016/5/12/chartex" xmlns:cx7="http://schemas.microsoft.com/office/drawing/2016/5/13/chartex" xmlns:cx8="http://schemas.microsoft.com/office/drawing/2016/5/14/chartex" xmlns:mc="http://schemas.openxmlformats.org/markup-compatibility/2006" xmlns:aink="http://schemas.microsoft.com/office/drawing/2016/ink" xmlns:am3d="http://schemas.microsoft.com/office/drawing/2017/model3d" xmlns:o="urn:schemas-microsoft-com:office:office" xmlns:oel="http://schemas.microsoft.com/office/2019/extlst" xmlns:r="http://schemas.openxmlformats.org/officeDocument/2006/relationships" xmlns:m="http://schemas.openxmlformats.org/officeDocument/2006/math" xmlns:v="urn:schemas-microsoft-com:vml" xmlns:wp14="http://schemas.microsoft.com/office/word/2010/wordprocessingDrawing" xmlns:wp="http://schemas.openxmlformats.org/drawingml/2006/wordprocessingDrawing" xmlns:w10="urn:schemas-microsoft-com:office:word" xmlns:w="http://schemas.openxmlformats.org/wordprocessingml/2006/main" xmlns:w14="http://schemas.microsoft.com/office/word/2010/wordml" xmlns:w15="http://schemas.microsoft.com/office/word/2012/wordml" xmlns:w16cex="http://schemas.microsoft.com/office/word/2018/wordml/cex" xmlns:w16cid="http://schemas.microsoft.com/office/word/2016/wordml/cid" xmlns:w16="http://schemas.microsoft.com/office/word/2018/wordml" xmlns:w16sdtdh="http://schemas.microsoft.com/office/word/2020/wordml/sdtdatahash" xmlns:w16se="http://schemas.microsoft.com/office/word/2015/wordml/symex" xmlns:wpg="http://schemas.microsoft.com/office/word/2010/wordprocessingGroup" xmlns:wpi="http://schemas.microsoft.com/office/word/2010/wordprocessingInk" xmlns:wne="http://schemas.microsoft.com/office/word/2006/wordml" xmlns:wps="http://schemas.microsoft.com/office/word/2010/wordprocessingShape" mc:Ignorable="w14 w15 w16se w16cid w16 w16cex w16sdtdh wp14">
+  <w:sdt>
+    <w:sdtPr>
+      <w:rPr>
+        <w:rStyle w:val="PageNumber"/>
+      </w:rPr>
+      <w:id w:val="1576170267"/>
+      <w:docPartObj>
+        <w:docPartGallery w:val="Page Numbers (Top of Page)"/>
+        <w:docPartUnique/>
+      </w:docPartObj>
+    </w:sdtPr>
+    <w:sdtContent>
+      <w:p>
+        <w:pPr>
+          <w:pStyle w:val="Header"/>
+          <w:framePr w:wrap="none" w:vAnchor="text" w:hAnchor="margin" w:xAlign="right" w:y="1"/>
+          <w:rPr>
+            <w:rStyle w:val="PageNumber"/>
+          </w:rPr>
+        </w:pPr>
+        <w:r>
+          <w:rPr>
+            <w:rStyle w:val="PageNumber"/>
+          </w:rPr>
+          <w:fldChar w:fldCharType="begin"/>
+        </w:r>
+        <w:r>
+          <w:rPr>
+            <w:rStyle w:val="PageNumber"/>
+          </w:rPr>
+          <w:instrText xml:space="preserve"> PAGE </w:instrText>
+        </w:r>
+        <w:r>
+          <w:rPr>
+            <w:rStyle w:val="PageNumber"/>
+          </w:rPr>
+          <w:fldChar w:fldCharType="separate"/>
+        </w:r>
+        <w:r>
+          <w:rPr>
+            <w:rStyle w:val="PageNumber"/>
+            <w:noProof/>
+          </w:rPr>
+          <w:t>1</w:t>
+        </w:r>
+        <w:r>
+          <w:rPr>
+            <w:rStyle w:val="PageNumber"/>
+          </w:rPr>
+          <w:fldChar w:fldCharType="end"/>
+        </w:r>
+      </w:p>
+    </w:sdtContent>
+  </w:sdt>
+  <w:p>
+    <w:pPr>
+      <w:pStyle w:val="Header"/>
+      <w:ind w:right="360"/>
+    </w:pPr>
+  </w:p>
+</w:hdr>
+</file>
+
+<file path=word/header2.xml><?xml version="1.0" encoding="utf-8"?>
+<w:hdr xmlns:wpc="http://schemas.microsoft.com/office/word/2010/wordprocessingCanvas" xmlns:cx="http://schemas.microsoft.com/office/drawing/2014/chartex" xmlns:cx1="http://schemas.microsoft.com/office/drawing/2015/9/8/chartex" xmlns:cx2="http://schemas.microsoft.com/office/drawing/2015/10/21/chartex" xmlns:cx3="http://schemas.microsoft.com/office/drawing/2016/5/9/chartex" xmlns:cx4="http://schemas.microsoft.com/office/drawing/2016/5/10/chartex" xmlns:cx5="http://schemas.microsoft.com/office/drawing/2016/5/11/chartex" xmlns:cx6="http://schemas.microsoft.com/office/drawing/2016/5/12/chartex" xmlns:cx7="http://schemas.microsoft.com/office/drawing/2016/5/13/chartex" xmlns:cx8="http://schemas.microsoft.com/office/drawing/2016/5/14/chartex" xmlns:mc="http://schemas.openxmlformats.org/markup-compatibility/2006" xmlns:aink="http://schemas.microsoft.com/office/drawing/2016/ink" xmlns:am3d="http://schemas.microsoft.com/office/drawing/2017/model3d" xmlns:o="urn:schemas-microsoft-com:office:office" xmlns:oel="http://schemas.microsoft.com/office/2019/extlst" xmlns:r="http://schemas.openxmlformats.org/officeDocument/2006/relationships" xmlns:m="http://schemas.openxmlformats.org/officeDocument/2006/math" xmlns:v="urn:schemas-microsoft-com:vml" xmlns:wp14="http://schemas.microsoft.com/office/word/2010/wordprocessingDrawing" xmlns:wp="http://schemas.openxmlformats.org/drawingml/2006/wordprocessingDrawing" xmlns:w10="urn:schemas-microsoft-com:office:word" xmlns:w="http://schemas.openxmlformats.org/wordprocessingml/2006/main" xmlns:w14="http://schemas.microsoft.com/office/word/2010/wordml" xmlns:w15="http://schemas.microsoft.com/office/word/2012/wordml" xmlns:w16cex="http://schemas.microsoft.com/office/word/2018/wordml/cex" xmlns:w16cid="http://schemas.microsoft.com/office/word/2016/wordml/cid" xmlns:w16="http://schemas.microsoft.com/office/word/2018/wordml" xmlns:w16sdtdh="http://schemas.microsoft.com/office/word/2020/wordml/sdtdatahash" xmlns:w16se="http://schemas.microsoft.com/office/word/2015/wordml/symex" xmlns:wpg="http://schemas.microsoft.com/office/word/2010/wordprocessingGroup" xmlns:wpi="http://schemas.microsoft.com/office/word/2010/wordprocessingInk" xmlns:wne="http://schemas.microsoft.com/office/word/2006/wordml" xmlns:wps="http://schemas.microsoft.com/office/word/2010/wordprocessingShape" mc:Ignorable="w14 w15 w16se w16cid w16 w16cex w16sdtdh wp14">
+  <w:sdt>
+    <w:sdtPr>
+      <w:rPr>
+        <w:rStyle w:val="PageNumber"/>
+      </w:rPr>
+      <w:id w:val="715546829"/>
+      <w:docPartObj>
+        <w:docPartGallery w:val="Page Numbers (Top of Page)"/>
+        <w:docPartUnique/>
+      </w:docPartObj>
+    </w:sdtPr>
+    <w:sdtContent>
+      <w:p>
+        <w:pPr>
+          <w:pStyle w:val="Header"/>
+          <w:framePr w:wrap="none" w:vAnchor="text" w:hAnchor="margin" w:xAlign="right" w:y="1"/>
+          <w:rPr>
+            <w:rStyle w:val="PageNumber"/>
+          </w:rPr>
+        </w:pPr>
+        <w:r>
+          <w:rPr>
+            <w:rStyle w:val="PageNumber"/>
+          </w:rPr>
+          <w:fldChar w:fldCharType="begin"/>
+        </w:r>
+        <w:r>
+          <w:rPr>
+            <w:rStyle w:val="PageNumber"/>
+          </w:rPr>
+          <w:instrText xml:space="preserve"> PAGE </w:instrText>
+        </w:r>
+        <w:r>
+          <w:rPr>
+            <w:rStyle w:val="PageNumber"/>
+          </w:rPr>
+          <w:fldChar w:fldCharType="separate"/>
+        </w:r>
+        <w:r>
+          <w:rPr>
+            <w:rStyle w:val="PageNumber"/>
+            <w:noProof/>
+          </w:rPr>
+          <w:t>1</w:t>
+        </w:r>
+        <w:r>
+          <w:rPr>
+            <w:rStyle w:val="PageNumber"/>
+          </w:rPr>
+          <w:fldChar w:fldCharType="end"/>
+        </w:r>
+      </w:p>
+    </w:sdtContent>
+  </w:sdt>
+  <w:p>
+    <w:pPr>
+      <w:pStyle w:val="Header"/>
+      <w:ind w:right="360"/>
+      <w:rPr>
+        <w:lang w:val="en-US"/>
+      </w:rPr>
+    </w:pPr>
+    <w:r>
+      <w:rPr>
+        <w:lang w:val="en-US"/>
+      </w:rPr>
+      <w:t>Refo Ilmiya Akbar</w:t>
+    </w:r>
+  </w:p>
+</w:hdr>
+</file>
+
+<file path=word/numbering.xml><?xml version="1.0" encoding="utf-8"?>
+<w:numbering xmlns:wpc="http://schemas.microsoft.com/office/word/2010/wordprocessingCanvas" xmlns:cx="http://schemas.microsoft.com/office/drawing/2014/chartex" xmlns:cx1="http://schemas.microsoft.com/office/drawing/2015/9/8/chartex" xmlns:cx2="http://schemas.microsoft.com/office/drawing/2015/10/21/chartex" xmlns:cx3="http://schemas.microsoft.com/office/drawing/2016/5/9/chartex" xmlns:cx4="http://schemas.microsoft.com/office/drawing/2016/5/10/chartex" xmlns:cx5="http://schemas.microsoft.com/office/drawing/2016/5/11/chartex" xmlns:cx6="http://schemas.microsoft.com/office/drawing/2016/5/12/chartex" xmlns:cx7="http://schemas.microsoft.com/office/drawing/2016/5/13/chartex" xmlns:cx8="http://schemas.microsoft.com/office/drawing/2016/5/14/chartex" xmlns:mc="http://schemas.openxmlformats.org/markup-compatibility/2006" xmlns:aink="http://schemas.microsoft.com/office/drawing/2016/ink" xmlns:am3d="http://schemas.microsoft.com/office/drawing/2017/model3d" xmlns:o="urn:schemas-microsoft-com:office:office" xmlns:oel="http://schemas.microsoft.com/office/2019/extlst" xmlns:r="http://schemas.openxmlformats.org/officeDocument/2006/relationships" xmlns:m="http://schemas.openxmlformats.org/officeDocument/2006/math" xmlns:v="urn:schemas-microsoft-com:vml" xmlns:wp14="http://schemas.microsoft.com/office/word/2010/wordprocessingDrawing" xmlns:wp="http://schemas.openxmlformats.org/drawingml/2006/wordprocessingDrawing" xmlns:w10="urn:schemas-microsoft-com:office:word" xmlns:w="http://schemas.openxmlformats.org/wordprocessingml/2006/main" xmlns:w14="http://schemas.microsoft.com/office/word/2010/wordml" xmlns:w15="http://schemas.microsoft.com/office/word/2012/wordml" xmlns:w16cex="http://schemas.microsoft.com/office/word/2018/wordml/cex" xmlns:w16cid="http://schemas.microsoft.com/office/word/2016/wordml/cid" xmlns:w16="http://schemas.microsoft.com/office/word/2018/wordml" xmlns:w16sdtdh="http://schemas.microsoft.com/office/word/2020/wordml/sdtdatahash" xmlns:w16se="http://schemas.microsoft.com/office/word/2015/wordml/symex" xmlns:wpg="http://schemas.microsoft.com/office/word/2010/wordprocessingGroup" xmlns:wpi="http://schemas.microsoft.com/office/word/2010/wordprocessingInk" xmlns:wne="http://schemas.microsoft.com/office/word/2006/wordml" xmlns:wps="http://schemas.microsoft.com/office/word/2010/wordprocessingShape" mc:Ignorable="w14 w15 w16se w16cid w16 w16cex w16sdtdh wp14">
+  <w:abstractNum w:abstractNumId="0" w15:restartNumberingAfterBreak="0">
+    <w:nsid w:val="557E0561"/>
+    <w:multiLevelType w:val="hybridMultilevel"/>
+    <w:tmpl w:val="2C16A80C"/>
+    <w:lvl w:ilvl="0" w:tplc="0409000F">
+      <w:start w:val="1"/>
+      <w:numFmt w:val="decimal"/>
+      <w:lvlText w:val="%1."/>
+      <w:lvlJc w:val="left"/>
+      <w:pPr>
+        <w:ind w:left="720" w:hanging="360"/>
+      </w:pPr>
+      <w:rPr>
+        <w:rFonts w:hint="default"/>
+      </w:rPr>
+    </w:lvl>
+    <w:lvl w:ilvl="1" w:tplc="04090019" w:tentative="1">
+      <w:start w:val="1"/>
+      <w:numFmt w:val="lowerLetter"/>
+      <w:lvlText w:val="%2."/>
+      <w:lvlJc w:val="left"/>
+      <w:pPr>
+        <w:ind w:left="1440" w:hanging="360"/>
+      </w:pPr>
+    </w:lvl>
+    <w:lvl w:ilvl="2" w:tplc="0409001B" w:tentative="1">
+      <w:start w:val="1"/>
+      <w:numFmt w:val="lowerRoman"/>
+      <w:lvlText w:val="%3."/>
+      <w:lvlJc w:val="right"/>
+      <w:pPr>
+        <w:ind w:left="2160" w:hanging="180"/>
+      </w:pPr>
+    </w:lvl>
+    <w:lvl w:ilvl="3" w:tplc="0409000F" w:tentative="1">
+      <w:start w:val="1"/>
+      <w:numFmt w:val="decimal"/>
+      <w:lvlText w:val="%4."/>
+      <w:lvlJc w:val="left"/>
+      <w:pPr>
+        <w:ind w:left="2880" w:hanging="360"/>
+      </w:pPr>
+    </w:lvl>
+    <w:lvl w:ilvl="4" w:tplc="04090019" w:tentative="1">
+      <w:start w:val="1"/>
+      <w:numFmt w:val="lowerLetter"/>
+      <w:lvlText w:val="%5."/>
+      <w:lvlJc w:val="left"/>
+      <w:pPr>
+        <w:ind w:left="3600" w:hanging="360"/>
+      </w:pPr>
+    </w:lvl>
+    <w:lvl w:ilvl="5" w:tplc="0409001B" w:tentative="1">
+      <w:start w:val="1"/>
+      <w:numFmt w:val="lowerRoman"/>
+      <w:lvlText w:val="%6."/>
+      <w:lvlJc w:val="right"/>
+      <w:pPr>
+        <w:ind w:left="4320" w:hanging="180"/>
+      </w:pPr>
+    </w:lvl>
+    <w:lvl w:ilvl="6" w:tplc="0409000F" w:tentative="1">
+      <w:start w:val="1"/>
+      <w:numFmt w:val="decimal"/>
+      <w:lvlText w:val="%7."/>
+      <w:lvlJc w:val="left"/>
+      <w:pPr>
+        <w:ind w:left="5040" w:hanging="360"/>
+      </w:pPr>
+    </w:lvl>
+    <w:lvl w:ilvl="7" w:tplc="04090019" w:tentative="1">
+      <w:start w:val="1"/>
+      <w:numFmt w:val="lowerLetter"/>
+      <w:lvlText w:val="%8."/>
+      <w:lvlJc w:val="left"/>
+      <w:pPr>
+        <w:ind w:left="5760" w:hanging="360"/>
+      </w:pPr>
+    </w:lvl>
+    <w:lvl w:ilvl="8" w:tplc="0409001B" w:tentative="1">
+      <w:start w:val="1"/>
+      <w:numFmt w:val="lowerRoman"/>
+      <w:lvlText w:val="%9."/>
+      <w:lvlJc w:val="right"/>
+      <w:pPr>
+        <w:ind w:left="6480" w:hanging="180"/>
+      </w:pPr>
+    </w:lvl>
+  </w:abstractNum>
+  <w:num w:numId="1" w16cid:durableId="2100055011">
+    <w:abstractNumId w:val="0"/>
+  </w:num>
+</w:numbering>
 </file>
 
 <file path=word/styles.xml><?xml version="1.0" encoding="utf-8"?>
@@ -488,6 +1470,67 @@
       <w:szCs w:val="56"/>
     </w:rPr>
   </w:style>
+  <w:style w:type="paragraph" w:styleId="Header">
+    <w:name w:val="header"/>
+    <w:basedOn w:val="Normal"/>
+    <w:link w:val="HeaderChar"/>
+    <w:uiPriority w:val="99"/>
+    <w:unhideWhenUsed/>
+    <w:rsid w:val="009933D6"/>
+    <w:pPr>
+      <w:tabs>
+        <w:tab w:val="center" w:pos="4680"/>
+        <w:tab w:val="right" w:pos="9360"/>
+      </w:tabs>
+    </w:pPr>
+  </w:style>
+  <w:style w:type="character" w:customStyle="1" w:styleId="HeaderChar">
+    <w:name w:val="Header Char"/>
+    <w:basedOn w:val="DefaultParagraphFont"/>
+    <w:link w:val="Header"/>
+    <w:uiPriority w:val="99"/>
+    <w:rsid w:val="009933D6"/>
+  </w:style>
+  <w:style w:type="paragraph" w:styleId="Footer">
+    <w:name w:val="footer"/>
+    <w:basedOn w:val="Normal"/>
+    <w:link w:val="FooterChar"/>
+    <w:uiPriority w:val="99"/>
+    <w:unhideWhenUsed/>
+    <w:rsid w:val="009933D6"/>
+    <w:pPr>
+      <w:tabs>
+        <w:tab w:val="center" w:pos="4680"/>
+        <w:tab w:val="right" w:pos="9360"/>
+      </w:tabs>
+    </w:pPr>
+  </w:style>
+  <w:style w:type="character" w:customStyle="1" w:styleId="FooterChar">
+    <w:name w:val="Footer Char"/>
+    <w:basedOn w:val="DefaultParagraphFont"/>
+    <w:link w:val="Footer"/>
+    <w:uiPriority w:val="99"/>
+    <w:rsid w:val="009933D6"/>
+  </w:style>
+  <w:style w:type="character" w:styleId="PageNumber">
+    <w:name w:val="page number"/>
+    <w:basedOn w:val="DefaultParagraphFont"/>
+    <w:uiPriority w:val="99"/>
+    <w:semiHidden/>
+    <w:unhideWhenUsed/>
+    <w:rsid w:val="009933D6"/>
+  </w:style>
+  <w:style w:type="paragraph" w:styleId="ListParagraph">
+    <w:name w:val="List Paragraph"/>
+    <w:basedOn w:val="Normal"/>
+    <w:uiPriority w:val="34"/>
+    <w:qFormat/>
+    <w:rsid w:val="00A05537"/>
+    <w:pPr>
+      <w:ind w:left="720"/>
+      <w:contextualSpacing/>
+    </w:pPr>
+  </w:style>
 </w:styles>
 </file>
 
@@ -791,7 +1834,7 @@
 </file>
 
 <file path=customXml/itemProps1.xml><?xml version="1.0" encoding="utf-8"?>
-<ds:datastoreItem xmlns:ds="http://schemas.openxmlformats.org/officeDocument/2006/customXml" ds:itemID="{CA75BF08-A596-694D-95C1-33B5244A6DDE}">
+<ds:datastoreItem xmlns:ds="http://schemas.openxmlformats.org/officeDocument/2006/customXml" ds:itemID="{F4032B10-C372-744F-AC08-DA115E635751}">
   <ds:schemaRefs>
     <ds:schemaRef ds:uri="http://schemas.openxmlformats.org/officeDocument/2006/bibliography"/>
   </ds:schemaRefs>

</xml_diff>